<commit_message>
Solo la ulmita parte del documento
</commit_message>
<xml_diff>
--- a/estructura de datos 2.1.docx
+++ b/estructura de datos 2.1.docx
@@ -8712,9 +8712,51 @@
           <w:bCs/>
         </w:rPr>
       </w:pPr>
+      <w:r>
+        <w:rPr>
+          <w:rFonts w:eastAsia="Arial"/>
+          <w:b/>
+          <w:bCs/>
+        </w:rPr>
+        <w:drawing>
+          <wp:inline distT="0" distB="0" distL="0" distR="0" wp14:anchorId="5762C4D8" wp14:editId="41982C4D">
+            <wp:extent cx="6378306" cy="3611880"/>
+            <wp:effectExtent l="0" t="0" r="3810" b="7620"/>
+            <wp:docPr id="3" name="Imagen 3"/>
+            <wp:cNvGraphicFramePr>
+              <a:graphicFrameLocks xmlns:a="http://schemas.openxmlformats.org/drawingml/2006/main" noChangeAspect="1"/>
+            </wp:cNvGraphicFramePr>
+            <a:graphic xmlns:a="http://schemas.openxmlformats.org/drawingml/2006/main">
+              <a:graphicData uri="http://schemas.openxmlformats.org/drawingml/2006/picture">
+                <pic:pic xmlns:pic="http://schemas.openxmlformats.org/drawingml/2006/picture">
+                  <pic:nvPicPr>
+                    <pic:cNvPr id="1" name=""/>
+                    <pic:cNvPicPr/>
+                  </pic:nvPicPr>
+                  <pic:blipFill>
+                    <a:blip r:embed="rId14"/>
+                    <a:stretch>
+                      <a:fillRect/>
+                    </a:stretch>
+                  </pic:blipFill>
+                  <pic:spPr>
+                    <a:xfrm>
+                      <a:off x="0" y="0"/>
+                      <a:ext cx="6384330" cy="3615291"/>
+                    </a:xfrm>
+                    <a:prstGeom prst="rect">
+                      <a:avLst/>
+                    </a:prstGeom>
+                  </pic:spPr>
+                </pic:pic>
+              </a:graphicData>
+            </a:graphic>
+          </wp:inline>
+        </w:drawing>
+      </w:r>
     </w:p>
     <w:sectPr>
-      <w:footerReference w:type="default" r:id="rId14"/>
+      <w:footerReference w:type="default" r:id="rId15"/>
       <w:pgSz w:w="12240" w:h="15840"/>
       <w:pgMar w:top="1418" w:right="1418" w:bottom="1418" w:left="1701" w:header="709" w:footer="709" w:gutter="0"/>
       <w:pgNumType w:start="1"/>

</xml_diff>